<commit_message>
Deliverable 2 Final Update
</commit_message>
<xml_diff>
--- a/ITEC 621 Del2 Data Analysis Report.docx
+++ b/ITEC 621 Del2 Data Analysis Report.docx
@@ -427,59 +427,53 @@
         </w:rPr>
         <w:t>OLS Regression:</w:t>
       </w:r>
-      <w:r>
+    </w:p>
+    <w:p>
+      <w:pPr>
+        <w:jc w:val="both"/>
+      </w:pPr>
+      <w:r>
+        <w:t xml:space="preserve">Since we have concluded that our data suffers from serial correlation, we must transform our variables and lag the data. </w:t>
+      </w:r>
+    </w:p>
+    <w:p>
+      <w:pPr>
+        <w:jc w:val="both"/>
+      </w:pPr>
+      <w:r>
+        <w:t xml:space="preserve">We found that most of our predicators are significant. Those that were not significant include national median household income and non-seven major felonies. </w:t>
+      </w:r>
+    </w:p>
+    <w:p>
+      <w:pPr>
+        <w:jc w:val="both"/>
         <w:rPr>
           <w:u w:val="single"/>
         </w:rPr>
-        <w:t xml:space="preserve"> see appendix 1</w:t>
-      </w:r>
-    </w:p>
-    <w:p>
-      <w:pPr>
-        <w:jc w:val="both"/>
-      </w:pPr>
-      <w:r>
-        <w:t xml:space="preserve">Since we have concluded that our data suffers from serial correlation, we must transform our variables and lag the data. </w:t>
-      </w:r>
-    </w:p>
-    <w:p>
-      <w:pPr>
-        <w:jc w:val="both"/>
-      </w:pPr>
-      <w:r>
-        <w:t xml:space="preserve">We found that most of our predicators are significant. Those that were not significant include national median household income and non-seven major felonies. </w:t>
-      </w:r>
-    </w:p>
-    <w:p>
-      <w:pPr>
-        <w:jc w:val="both"/>
+      </w:pPr>
+      <w:r>
         <w:rPr>
           <w:u w:val="single"/>
         </w:rPr>
-      </w:pPr>
+        <w:t>Descriptive Analytics</w:t>
+      </w:r>
       <w:r>
         <w:rPr>
           <w:u w:val="single"/>
         </w:rPr>
-        <w:t>Descriptive Analytics</w:t>
+        <w:t>, Inspection of Plots, Tests for OLS assumptions</w:t>
       </w:r>
       <w:r>
         <w:rPr>
           <w:u w:val="single"/>
         </w:rPr>
-        <w:t>, Inspection of Plots, Tests for OLS assumptions</w:t>
+        <w:t>:</w:t>
       </w:r>
       <w:r>
         <w:rPr>
           <w:u w:val="single"/>
         </w:rPr>
-        <w:t>:</w:t>
-      </w:r>
-      <w:r>
-        <w:rPr>
-          <w:u w:val="single"/>
-        </w:rPr>
-        <w:t xml:space="preserve"> see appendix 2</w:t>
+        <w:t xml:space="preserve"> </w:t>
       </w:r>
     </w:p>
     <w:p>

</xml_diff>